<commit_message>
add spatial_element and ingrate generate work more NewParcels
</commit_message>
<xml_diff>
--- a/project/res/inputdata.docx
+++ b/project/res/inputdata.docx
@@ -396,7 +396,7 @@
                 <w:sz w:val="22"/>
                 <w:szCs w:val="22"/>
               </w:rPr>
-              <w:t>Выписка координат пунктов ГГС</w:t>
+              <w:t/>
             </w:r>
           </w:p>
         </w:tc>
@@ -434,7 +434,7 @@
                 <w:sz w:val="22"/>
                 <w:szCs w:val="22"/>
               </w:rPr>
-              <w:t>б\н 2017-11-01</w:t>
+              <w:t>№ 36/исх/17-449216 от 21.06.2017 г.</w:t>
             </w:r>
           </w:p>
         </w:tc>
@@ -527,7 +527,7 @@
                 <w:sz w:val="22"/>
                 <w:szCs w:val="22"/>
               </w:rPr>
-              <w:t>Постановление администрации Бежецкого района Тверской области</w:t>
+              <w:t/>
             </w:r>
           </w:p>
         </w:tc>
@@ -565,7 +565,7 @@
                 <w:sz w:val="22"/>
                 <w:szCs w:val="22"/>
               </w:rPr>
-              <w:t>3 2018-01-12</w:t>
+              <w:t>№ 36/исх/17-590486 от 14.08.2017 г.</w:t>
             </w:r>
           </w:p>
         </w:tc>
@@ -696,7 +696,7 @@
                 <w:sz w:val="22"/>
                 <w:szCs w:val="22"/>
               </w:rPr>
-              <w:t>99/2017/37507685 2017-11-21</w:t>
+              <w:t>№ 165 от 02.06.2017 г.</w:t>
             </w:r>
           </w:p>
         </w:tc>
@@ -789,7 +789,7 @@
                 <w:sz w:val="22"/>
                 <w:szCs w:val="22"/>
               </w:rPr>
-              <w:t>Выписка из ЕГРН</w:t>
+              <w:t/>
             </w:r>
           </w:p>
         </w:tc>
@@ -827,269 +827,7 @@
                 <w:sz w:val="22"/>
                 <w:szCs w:val="22"/>
               </w:rPr>
-              <w:t>99/2017/42655414   2017-12-06</w:t>
-            </w:r>
-          </w:p>
-        </w:tc>
-      </w:tr>
-      <w:tr>
-        <w:tblPrEx>
-          <w:tblBorders>
-            <w:top w:val="double" w:sz="4" w:space="0" w:color="auto"/>
-            <w:left w:val="double" w:sz="4" w:space="0" w:color="auto"/>
-            <w:bottom w:val="double" w:sz="4" w:space="0" w:color="auto"/>
-            <w:right w:val="double" w:sz="4" w:space="0" w:color="auto"/>
-            <w:insideH w:val="double" w:sz="4" w:space="0" w:color="auto"/>
-            <w:insideV w:val="double" w:sz="4" w:space="0" w:color="auto"/>
-          </w:tblBorders>
-          <w:tblLook w:val="0000" w:firstRow="0" w:lastRow="0" w:firstColumn="0" w:lastColumn="0" w:noHBand="0" w:noVBand="0"/>
-        </w:tblPrEx>
-        <w:trPr>
-          <w:trHeight w:val="162"/>
-        </w:trPr>
-        <w:tc>
-          <w:tcPr>
-            <w:tcW w:w="764" w:type="dxa"/>
-            <w:tcBorders>
-              <w:top w:val="single" w:sz="2" w:space="0" w:color="auto"/>
-              <w:left w:val="double" w:sz="4" w:space="0" w:color="auto"/>
-              <w:bottom w:val="single" w:sz="2" w:space="0" w:color="auto"/>
-              <w:right w:val="single" w:sz="2" w:space="0" w:color="auto"/>
-            </w:tcBorders>
-          </w:tcPr>
-          <w:p>
-            <w:pPr>
-              <w:pStyle w:val="Obsahtabulky"/>
-              <w:rPr>
-                <w:rFonts w:ascii="Times New Roman" w:hAnsi="Times New Roman" w:cs="Times New Roman"/>
-                <w:sz w:val="22"/>
-                <w:szCs w:val="22"/>
-              </w:rPr>
-            </w:pPr>
-            <w:r>
-              <w:rPr>
-                <w:rFonts w:ascii="Times New Roman" w:hAnsi="Times New Roman" w:cs="Times New Roman"/>
-                <w:sz w:val="22"/>
-                <w:szCs w:val="22"/>
-              </w:rPr>
-              <w:t xml:space="preserve"> </w:t>
-            </w:r>
-            <w:r>
-              <w:rPr>
-                <w:rFonts w:ascii="Times New Roman" w:hAnsi="Times New Roman" w:cs="Times New Roman"/>
-                <w:bCs/>
-                <w:sz w:val="22"/>
-                <w:szCs w:val="22"/>
-              </w:rPr>
-              <w:t>5</w:t>
-            </w:r>
-          </w:p>
-        </w:tc>
-        <w:tc>
-          <w:tcPr>
-            <w:tcW w:w="4906" w:type="dxa"/>
-            <w:gridSpan w:val="6"/>
-            <w:tcBorders>
-              <w:top w:val="single" w:sz="2" w:space="0" w:color="auto"/>
-              <w:left w:val="single" w:sz="2" w:space="0" w:color="auto"/>
-              <w:bottom w:val="single" w:sz="2" w:space="0" w:color="auto"/>
-              <w:right w:val="single" w:sz="2" w:space="0" w:color="auto"/>
-            </w:tcBorders>
-          </w:tcPr>
-          <w:p>
-            <w:pPr>
-              <w:pStyle w:val="Obsahtabulky"/>
-              <w:rPr>
-                <w:rFonts w:ascii="Times New Roman" w:hAnsi="Times New Roman" w:cs="Times New Roman"/>
-                <w:sz w:val="22"/>
-                <w:szCs w:val="22"/>
-              </w:rPr>
-            </w:pPr>
-            <w:r>
-              <w:rPr>
-                <w:rFonts w:ascii="Times New Roman" w:hAnsi="Times New Roman" w:cs="Times New Roman"/>
-                <w:sz w:val="22"/>
-                <w:szCs w:val="22"/>
-              </w:rPr>
-              <w:t xml:space="preserve"> </w:t>
-            </w:r>
-            <w:r>
-              <w:rPr>
-                <w:rFonts w:ascii="Times New Roman" w:hAnsi="Times New Roman" w:cs="Times New Roman"/>
-                <w:bCs/>
-                <w:sz w:val="22"/>
-                <w:szCs w:val="22"/>
-              </w:rPr>
-              <w:t>Постановление администрации Бежецкого района Тверской области</w:t>
-            </w:r>
-          </w:p>
-        </w:tc>
-        <w:tc>
-          <w:tcPr>
-            <w:tcW w:w="4536" w:type="dxa"/>
-            <w:gridSpan w:val="5"/>
-            <w:tcBorders>
-              <w:top w:val="single" w:sz="2" w:space="0" w:color="auto"/>
-              <w:left w:val="single" w:sz="2" w:space="0" w:color="auto"/>
-              <w:bottom w:val="single" w:sz="2" w:space="0" w:color="auto"/>
-            </w:tcBorders>
-          </w:tcPr>
-          <w:p>
-            <w:pPr>
-              <w:pStyle w:val="Obsahtabulky"/>
-              <w:rPr>
-                <w:rFonts w:ascii="Times New Roman" w:hAnsi="Times New Roman" w:cs="Times New Roman"/>
-                <w:sz w:val="22"/>
-                <w:szCs w:val="22"/>
-              </w:rPr>
-            </w:pPr>
-            <w:r>
-              <w:rPr>
-                <w:rFonts w:ascii="Times New Roman" w:hAnsi="Times New Roman" w:cs="Times New Roman"/>
-                <w:sz w:val="22"/>
-                <w:szCs w:val="22"/>
-              </w:rPr>
-              <w:t xml:space="preserve"> </w:t>
-            </w:r>
-            <w:r>
-              <w:rPr>
-                <w:rFonts w:ascii="Times New Roman" w:hAnsi="Times New Roman" w:cs="Times New Roman"/>
-                <w:bCs/>
-                <w:sz w:val="22"/>
-                <w:szCs w:val="22"/>
-              </w:rPr>
-              <w:t>108 2018-03-02</w:t>
-            </w:r>
-          </w:p>
-        </w:tc>
-      </w:tr>
-      <w:tr>
-        <w:tblPrEx>
-          <w:tblBorders>
-            <w:top w:val="double" w:sz="4" w:space="0" w:color="auto"/>
-            <w:left w:val="double" w:sz="4" w:space="0" w:color="auto"/>
-            <w:bottom w:val="double" w:sz="4" w:space="0" w:color="auto"/>
-            <w:right w:val="double" w:sz="4" w:space="0" w:color="auto"/>
-            <w:insideH w:val="double" w:sz="4" w:space="0" w:color="auto"/>
-            <w:insideV w:val="double" w:sz="4" w:space="0" w:color="auto"/>
-          </w:tblBorders>
-          <w:tblLook w:val="0000" w:firstRow="0" w:lastRow="0" w:firstColumn="0" w:lastColumn="0" w:noHBand="0" w:noVBand="0"/>
-        </w:tblPrEx>
-        <w:trPr>
-          <w:trHeight w:val="162"/>
-        </w:trPr>
-        <w:tc>
-          <w:tcPr>
-            <w:tcW w:w="764" w:type="dxa"/>
-            <w:tcBorders>
-              <w:top w:val="single" w:sz="2" w:space="0" w:color="auto"/>
-              <w:left w:val="double" w:sz="4" w:space="0" w:color="auto"/>
-              <w:bottom w:val="single" w:sz="2" w:space="0" w:color="auto"/>
-              <w:right w:val="single" w:sz="2" w:space="0" w:color="auto"/>
-            </w:tcBorders>
-          </w:tcPr>
-          <w:p>
-            <w:pPr>
-              <w:pStyle w:val="Obsahtabulky"/>
-              <w:rPr>
-                <w:rFonts w:ascii="Times New Roman" w:hAnsi="Times New Roman" w:cs="Times New Roman"/>
-                <w:sz w:val="22"/>
-                <w:szCs w:val="22"/>
-              </w:rPr>
-            </w:pPr>
-            <w:r>
-              <w:rPr>
-                <w:rFonts w:ascii="Times New Roman" w:hAnsi="Times New Roman" w:cs="Times New Roman"/>
-                <w:sz w:val="22"/>
-                <w:szCs w:val="22"/>
-              </w:rPr>
-              <w:t xml:space="preserve"> </w:t>
-            </w:r>
-            <w:r>
-              <w:rPr>
-                <w:rFonts w:ascii="Times New Roman" w:hAnsi="Times New Roman" w:cs="Times New Roman"/>
-                <w:bCs/>
-                <w:sz w:val="22"/>
-                <w:szCs w:val="22"/>
-              </w:rPr>
-              <w:t>6</w:t>
-            </w:r>
-          </w:p>
-        </w:tc>
-        <w:tc>
-          <w:tcPr>
-            <w:tcW w:w="4906" w:type="dxa"/>
-            <w:gridSpan w:val="6"/>
-            <w:tcBorders>
-              <w:top w:val="single" w:sz="2" w:space="0" w:color="auto"/>
-              <w:left w:val="single" w:sz="2" w:space="0" w:color="auto"/>
-              <w:bottom w:val="single" w:sz="2" w:space="0" w:color="auto"/>
-              <w:right w:val="single" w:sz="2" w:space="0" w:color="auto"/>
-            </w:tcBorders>
-          </w:tcPr>
-          <w:p>
-            <w:pPr>
-              <w:pStyle w:val="Obsahtabulky"/>
-              <w:rPr>
-                <w:rFonts w:ascii="Times New Roman" w:hAnsi="Times New Roman" w:cs="Times New Roman"/>
-                <w:sz w:val="22"/>
-                <w:szCs w:val="22"/>
-              </w:rPr>
-            </w:pPr>
-            <w:r>
-              <w:rPr>
-                <w:rFonts w:ascii="Times New Roman" w:hAnsi="Times New Roman" w:cs="Times New Roman"/>
-                <w:sz w:val="22"/>
-                <w:szCs w:val="22"/>
-              </w:rPr>
-              <w:t xml:space="preserve"> </w:t>
-            </w:r>
-            <w:r>
-              <w:rPr>
-                <w:rFonts w:ascii="Times New Roman" w:hAnsi="Times New Roman" w:cs="Times New Roman"/>
-                <w:bCs/>
-                <w:sz w:val="22"/>
-                <w:szCs w:val="22"/>
-              </w:rPr>
-              <w:t>Выписки из ЕГРАД на дороги от ФДА Бежецкий район</w:t>
-            </w:r>
-          </w:p>
-        </w:tc>
-        <w:tc>
-          <w:tcPr>
-            <w:tcW w:w="4536" w:type="dxa"/>
-            <w:gridSpan w:val="5"/>
-            <w:tcBorders>
-              <w:top w:val="single" w:sz="2" w:space="0" w:color="auto"/>
-              <w:left w:val="single" w:sz="2" w:space="0" w:color="auto"/>
-              <w:bottom w:val="single" w:sz="2" w:space="0" w:color="auto"/>
-            </w:tcBorders>
-          </w:tcPr>
-          <w:p>
-            <w:pPr>
-              <w:pStyle w:val="Obsahtabulky"/>
-              <w:rPr>
-                <w:rFonts w:ascii="Times New Roman" w:hAnsi="Times New Roman" w:cs="Times New Roman"/>
-                <w:sz w:val="22"/>
-                <w:szCs w:val="22"/>
-              </w:rPr>
-            </w:pPr>
-            <w:r>
-              <w:rPr>
-                <w:rFonts w:ascii="Times New Roman" w:hAnsi="Times New Roman" w:cs="Times New Roman"/>
-                <w:sz w:val="22"/>
-                <w:szCs w:val="22"/>
-              </w:rPr>
-              <w:t xml:space="preserve"> </w:t>
-            </w:r>
-            <w:r>
-              <w:rPr>
-                <w:rFonts w:ascii="Times New Roman" w:hAnsi="Times New Roman" w:cs="Times New Roman"/>
-                <w:bCs/>
-                <w:sz w:val="22"/>
-                <w:szCs w:val="22"/>
-              </w:rPr>
-              <w:t>б\н 2010-11-29</w:t>
+              <w:t>№ 158 от 02.06.2017 г.</w:t>
             </w:r>
           </w:p>
         </w:tc>
@@ -1179,7 +917,7 @@
                 <w:u w:val="single"/>
                 <w:lang w:val="en-US"/>
               </w:rPr>
-              <w:t xml:space="preserve">МСК-69, зона 2</w:t>
+              <w:t xml:space="preserve">СК кадастрового округа</w:t>
             </w:r>
           </w:p>
         </w:tc>
@@ -1930,7 +1668,7 @@
                 <w:szCs w:val="20"/>
                 <w:lang w:val="en-US"/>
               </w:rPr>
-              <w:t xml:space="preserve">Крутец   наружный знак утрачен </w:t>
+              <w:t xml:space="preserve">Марки пир. </w:t>
             </w:r>
           </w:p>
         </w:tc>
@@ -1960,7 +1698,7 @@
                 <w:szCs w:val="20"/>
                 <w:lang w:val="en-US"/>
               </w:rPr>
-              <w:t xml:space="preserve">2 класс</w:t>
+              <w:t xml:space="preserve">3 класс</w:t>
             </w:r>
           </w:p>
         </w:tc>
@@ -1990,7 +1728,7 @@
                 <w:szCs w:val="20"/>
                 <w:lang w:val="en-US"/>
               </w:rPr>
-              <w:t xml:space="preserve">392758.57</w:t>
+              <w:t xml:space="preserve">418081.05</w:t>
             </w:r>
           </w:p>
         </w:tc>
@@ -2020,7 +1758,7 @@
                 <w:szCs w:val="20"/>
                 <w:lang w:val="en-US"/>
               </w:rPr>
-              <w:t xml:space="preserve">2319346.5</w:t>
+              <w:t xml:space="preserve">1330793.93</w:t>
             </w:r>
           </w:p>
         </w:tc>
@@ -2153,7 +1891,7 @@
                 <w:szCs w:val="20"/>
                 <w:lang w:val="en-US"/>
               </w:rPr>
-              <w:t xml:space="preserve">Сокольниково пир. 6.2. </w:t>
+              <w:t xml:space="preserve">Пушкино пир. </w:t>
             </w:r>
           </w:p>
         </w:tc>
@@ -2183,7 +1921,7 @@
                 <w:szCs w:val="20"/>
                 <w:lang w:val="en-US"/>
               </w:rPr>
-              <w:t xml:space="preserve">1 класс</w:t>
+              <w:t xml:space="preserve">3 класс</w:t>
             </w:r>
           </w:p>
         </w:tc>
@@ -2213,7 +1951,7 @@
                 <w:szCs w:val="20"/>
                 <w:lang w:val="en-US"/>
               </w:rPr>
-              <w:t xml:space="preserve">402600.64</w:t>
+              <w:t xml:space="preserve">404698.2</w:t>
             </w:r>
           </w:p>
         </w:tc>
@@ -2243,7 +1981,7 @@
                 <w:szCs w:val="20"/>
                 <w:lang w:val="en-US"/>
               </w:rPr>
-              <w:t xml:space="preserve">2326524.69</w:t>
+              <w:t xml:space="preserve">1307254.3</w:t>
             </w:r>
           </w:p>
         </w:tc>
@@ -2376,7 +2114,7 @@
                 <w:szCs w:val="20"/>
                 <w:lang w:val="en-US"/>
               </w:rPr>
-              <w:t xml:space="preserve">Алабузино пир. 6.2. </w:t>
+              <w:t xml:space="preserve">Михайловка пир. </w:t>
             </w:r>
           </w:p>
         </w:tc>
@@ -2436,7 +2174,7 @@
                 <w:szCs w:val="20"/>
                 <w:lang w:val="en-US"/>
               </w:rPr>
-              <w:t xml:space="preserve">401851.71</w:t>
+              <w:t xml:space="preserve">387798.79</w:t>
             </w:r>
           </w:p>
         </w:tc>
@@ -2466,7 +2204,7 @@
                 <w:szCs w:val="20"/>
                 <w:lang w:val="en-US"/>
               </w:rPr>
-              <w:t xml:space="preserve">2316356.82</w:t>
+              <w:t xml:space="preserve">2159578.49</w:t>
             </w:r>
           </w:p>
         </w:tc>
@@ -2984,7 +2722,7 @@
                 <w:sz w:val="20"/>
                 <w:szCs w:val="20"/>
               </w:rPr>
-              <w:t xml:space="preserve">33967-0717 января 2018 г.</w:t>
+              <w:t xml:space="preserve">№ 012343 17 января 2018 г</w:t>
             </w:r>
           </w:p>
         </w:tc>
@@ -3013,7 +2751,7 @@
                 <w:szCs w:val="20"/>
                 <w:lang w:val="en-US"/>
               </w:rPr>
-              <w:t>№ 012343</w:t>
+              <w:t>33967-07</w:t>
             </w:r>
           </w:p>
         </w:tc>
@@ -3087,7 +2825,7 @@
                 <w:szCs w:val="20"/>
                 <w:lang w:val="en-US"/>
               </w:rPr>
-              <w:t>Аппаратура геодезическая потребителей спутниковых навигационных систем ГЛОНАСС и GPS Trimble R7GNS</w:t>
+              <w:t>Аппаратура геодезическая потребителей спутниковых навигационных систем ГЛОНАСС и GPS Trimble R7GNSS</w:t>
             </w:r>
           </w:p>
         </w:tc>
@@ -3116,7 +2854,7 @@
                 <w:sz w:val="20"/>
                 <w:szCs w:val="20"/>
               </w:rPr>
-              <w:t xml:space="preserve">37145-0817 января 2018 г.</w:t>
+              <w:t xml:space="preserve">№ 012342 17 января 2018 г</w:t>
             </w:r>
           </w:p>
         </w:tc>
@@ -3145,7 +2883,7 @@
                 <w:szCs w:val="20"/>
                 <w:lang w:val="en-US"/>
               </w:rPr>
-              <w:t>№ 012342</w:t>
+              <w:t>37145-08</w:t>
             </w:r>
           </w:p>
         </w:tc>
@@ -3477,106 +3215,6 @@
                 <w:szCs w:val="20"/>
               </w:rPr>
               <w:t>3</w:t>
-            </w:r>
-          </w:p>
-        </w:tc>
-      </w:tr>
-      <w:tr>
-        <w:tblPrEx>
-          <w:tblBorders>
-            <w:top w:val="double" w:sz="4" w:space="0" w:color="auto"/>
-            <w:left w:val="double" w:sz="4" w:space="0" w:color="auto"/>
-            <w:bottom w:val="double" w:sz="4" w:space="0" w:color="auto"/>
-            <w:right w:val="double" w:sz="4" w:space="0" w:color="auto"/>
-            <w:insideH w:val="double" w:sz="4" w:space="0" w:color="auto"/>
-            <w:insideV w:val="double" w:sz="4" w:space="0" w:color="auto"/>
-          </w:tblBorders>
-          <w:tblLook w:val="0000" w:firstRow="0" w:lastRow="0" w:firstColumn="0" w:lastColumn="0" w:noHBand="0" w:noVBand="0"/>
-        </w:tblPrEx>
-        <w:trPr>
-          <w:trHeight w:val="117"/>
-        </w:trPr>
-        <w:tc>
-          <w:tcPr>
-            <w:tcW w:w="764" w:type="dxa"/>
-            <w:tcBorders>
-              <w:top w:val="single" w:sz="2" w:space="0" w:color="auto"/>
-              <w:bottom w:val="single" w:sz="2" w:space="0" w:color="auto"/>
-              <w:right w:val="single" w:sz="2" w:space="0" w:color="auto"/>
-            </w:tcBorders>
-          </w:tcPr>
-          <w:p>
-            <w:pPr>
-              <w:jc w:val="center"/>
-              <w:rPr>
-                <w:sz w:val="20"/>
-                <w:szCs w:val="20"/>
-              </w:rPr>
-            </w:pPr>
-            <w:r>
-              <w:rPr>
-                <w:sz w:val="20"/>
-                <w:szCs w:val="20"/>
-                <w:lang w:val="en-US"/>
-              </w:rPr>
-              <w:t/>
-            </w:r>
-          </w:p>
-        </w:tc>
-        <w:tc>
-          <w:tcPr>
-            <w:tcW w:w="3769" w:type="dxa"/>
-            <w:gridSpan w:val="4"/>
-            <w:tcBorders>
-              <w:top w:val="single" w:sz="2" w:space="0" w:color="auto"/>
-              <w:left w:val="single" w:sz="2" w:space="0" w:color="auto"/>
-              <w:bottom w:val="single" w:sz="2" w:space="0" w:color="auto"/>
-              <w:right w:val="single" w:sz="2" w:space="0" w:color="auto"/>
-            </w:tcBorders>
-          </w:tcPr>
-          <w:p>
-            <w:pPr>
-              <w:rPr>
-                <w:sz w:val="20"/>
-                <w:szCs w:val="20"/>
-                <w:lang w:val="en-US"/>
-              </w:rPr>
-            </w:pPr>
-            <w:r>
-              <w:rPr>
-                <w:sz w:val="20"/>
-                <w:szCs w:val="20"/>
-                <w:lang w:val="en-US"/>
-              </w:rPr>
-              <w:t xml:space="preserve"/>
-            </w:r>
-          </w:p>
-        </w:tc>
-        <w:tc>
-          <w:tcPr>
-            <w:tcW w:w="5673" w:type="dxa"/>
-            <w:gridSpan w:val="7"/>
-            <w:tcBorders>
-              <w:top w:val="single" w:sz="2" w:space="0" w:color="auto"/>
-              <w:left w:val="single" w:sz="2" w:space="0" w:color="auto"/>
-              <w:bottom w:val="single" w:sz="2" w:space="0" w:color="auto"/>
-            </w:tcBorders>
-          </w:tcPr>
-          <w:p>
-            <w:pPr>
-              <w:rPr>
-                <w:sz w:val="20"/>
-                <w:szCs w:val="20"/>
-                <w:lang w:val="en-US"/>
-              </w:rPr>
-            </w:pPr>
-            <w:r>
-              <w:rPr>
-                <w:sz w:val="20"/>
-                <w:szCs w:val="20"/>
-                <w:lang w:val="en-US"/>
-              </w:rPr>
-              <w:t xml:space="preserve"/>
             </w:r>
           </w:p>
         </w:tc>

</xml_diff>